<commit_message>
Usunięcie zbędnych skryptów. Dodanie obsługi enkodowania., w tym dedykowanej funkcji w names.py, która odczytuje zastosowane kodowanie. Dodanie ikony głównego okna. Dodanie importowania separtorów i placeholderów do funkcjonalności.  Poszerzenie obsługi błędów dla dokumentów i dodanie "sprzątania" po wystąpiąpieniu błędu. Poprawienie werunku w changer.py dotyczącego prawidłowości argumnentów wywołujących skrypt.
</commit_message>
<xml_diff>
--- a/tests data/certificate_data/Ala Kot.docx
+++ b/tests data/certificate_data/Ala Kot.docx
@@ -1,6 +1,6 @@
 
 <file path=word/document.xml><?xml version="1.0" encoding="utf-8"?>
-<w:document xmlns:wpc="http://schemas.microsoft.com/office/word/2010/wordprocessingCanvas" xmlns:cx="http://schemas.microsoft.com/office/drawing/2014/chartex" xmlns:cx1="http://schemas.microsoft.com/office/drawing/2015/9/8/chartex" xmlns:cx2="http://schemas.microsoft.com/office/drawing/2015/10/21/chartex" xmlns:cx3="http://schemas.microsoft.com/office/drawing/2016/5/9/chartex" xmlns:cx4="http://schemas.microsoft.com/office/drawing/2016/5/10/chartex" xmlns:cx5="http://schemas.microsoft.com/office/drawing/2016/5/11/chartex" xmlns:cx6="http://schemas.microsoft.com/office/drawing/2016/5/12/chartex" xmlns:cx7="http://schemas.microsoft.com/office/drawing/2016/5/13/chartex" xmlns:cx8="http://schemas.microsoft.com/office/drawing/2016/5/14/chartex" xmlns:mc="http://schemas.openxmlformats.org/markup-compatibility/2006" xmlns:aink="http://schemas.microsoft.com/office/drawing/2016/ink" xmlns:am3d="http://schemas.microsoft.com/office/drawing/2017/model3d" xmlns:o="urn:schemas-microsoft-com:office:office" xmlns:oel="http://schemas.microsoft.com/office/2019/extlst" xmlns:r="http://schemas.openxmlformats.org/officeDocument/2006/relationships" xmlns:m="http://schemas.openxmlformats.org/officeDocument/2006/math" xmlns:v="urn:schemas-microsoft-com:vml" xmlns:wp14="http://schemas.microsoft.com/office/word/2010/wordprocessingDrawing" xmlns:wp="http://schemas.openxmlformats.org/drawingml/2006/wordprocessingDrawing" xmlns:w10="urn:schemas-microsoft-com:office:word" xmlns:w="http://schemas.openxmlformats.org/wordprocessingml/2006/main" xmlns:w14="http://schemas.microsoft.com/office/word/2010/wordml" xmlns:w15="http://schemas.microsoft.com/office/word/2012/wordml" xmlns:w16cex="http://schemas.microsoft.com/office/word/2018/wordml/cex" xmlns:w16cid="http://schemas.microsoft.com/office/word/2016/wordml/cid" xmlns:w16="http://schemas.microsoft.com/office/word/2018/wordml" xmlns:w16sdtdh="http://schemas.microsoft.com/office/word/2020/wordml/sdtdatahash" xmlns:w16se="http://schemas.microsoft.com/office/word/2015/wordml/symex" xmlns:wpg="http://schemas.microsoft.com/office/word/2010/wordprocessingGroup" xmlns:wpi="http://schemas.microsoft.com/office/word/2010/wordprocessingInk" xmlns:wne="http://schemas.microsoft.com/office/word/2006/wordml" xmlns:wps="http://schemas.microsoft.com/office/word/2010/wordprocessingShape" mc:Ignorable="w14 w15 w16se w16cid w16 w16cex w16sdtdh wp14">
+<w:document xmlns:wpc="http://schemas.microsoft.com/office/word/2010/wordprocessingCanvas" xmlns:cx="http://schemas.microsoft.com/office/drawing/2014/chartex" xmlns:cx1="http://schemas.microsoft.com/office/drawing/2015/9/8/chartex" xmlns:cx2="http://schemas.microsoft.com/office/drawing/2015/10/21/chartex" xmlns:cx3="http://schemas.microsoft.com/office/drawing/2016/5/9/chartex" xmlns:cx4="http://schemas.microsoft.com/office/drawing/2016/5/10/chartex" xmlns:cx5="http://schemas.microsoft.com/office/drawing/2016/5/11/chartex" xmlns:cx6="http://schemas.microsoft.com/office/drawing/2016/5/12/chartex" xmlns:cx7="http://schemas.microsoft.com/office/drawing/2016/5/13/chartex" xmlns:cx8="http://schemas.microsoft.com/office/drawing/2016/5/14/chartex" xmlns:mc="http://schemas.openxmlformats.org/markup-compatibility/2006" xmlns:aink="http://schemas.microsoft.com/office/drawing/2016/ink" xmlns:am3d="http://schemas.microsoft.com/office/drawing/2017/model3d" xmlns:o="urn:schemas-microsoft-com:office:office" xmlns:oel="http://schemas.microsoft.com/office/2019/extlst" xmlns:r="http://schemas.openxmlformats.org/officeDocument/2006/relationships" xmlns:m="http://schemas.openxmlformats.org/officeDocument/2006/math" xmlns:v="urn:schemas-microsoft-com:vml" xmlns:wp14="http://schemas.microsoft.com/office/word/2010/wordprocessingDrawing" xmlns:wp="http://schemas.openxmlformats.org/drawingml/2006/wordprocessingDrawing" xmlns:w10="urn:schemas-microsoft-com:office:word" xmlns:w="http://schemas.openxmlformats.org/wordprocessingml/2006/main" xmlns:w14="http://schemas.microsoft.com/office/word/2010/wordml" xmlns:w15="http://schemas.microsoft.com/office/word/2012/wordml" xmlns:w16cex="http://schemas.microsoft.com/office/word/2018/wordml/cex" xmlns:w16cid="http://schemas.microsoft.com/office/word/2016/wordml/cid" xmlns:w16="http://schemas.microsoft.com/office/word/2018/wordml" xmlns:w16du="http://schemas.microsoft.com/office/word/2023/wordml/word16du" xmlns:w16sdtdh="http://schemas.microsoft.com/office/word/2020/wordml/sdtdatahash" xmlns:w16se="http://schemas.microsoft.com/office/word/2015/wordml/symex" xmlns:wpg="http://schemas.microsoft.com/office/word/2010/wordprocessingGroup" xmlns:wpi="http://schemas.microsoft.com/office/word/2010/wordprocessingInk" xmlns:wne="http://schemas.microsoft.com/office/word/2006/wordml" xmlns:wps="http://schemas.microsoft.com/office/word/2010/wordprocessingShape" mc:Ignorable="w14 w15 w16se w16cid w16 w16cex w16sdtdh w16du wp14">
   <w:body>
     <w:p>
       <w:pPr>
@@ -105,7 +105,1307 @@
  </w:t>
       </w:r>
     </w:p>
-    <w:p/>
+    <w:p>
+      <w:pPr>
+        <w:spacing w:line="276" w:lineRule="auto"/>
+        <w:jc w:val="center"/>
+        <w:rPr>
+          <w:sz w:val="28"/>
+          <w:szCs w:val="28"/>
+        </w:rPr>
+      </w:pPr>
+    </w:p>
+    <w:p>
+      <w:pPr>
+        <w:pStyle w:val="Tekstprzypisukocowego"/>
+        <w:ind w:left="432" w:firstLine="0"/>
+        <w:rPr>
+          <w:sz w:val="28"/>
+          <w:szCs w:val="28"/>
+          <w:lang w:val="pl-PL"/>
+        </w:rPr>
+      </w:pPr>
+      <w:r>
+        <w:rPr>
+          <w:sz w:val="28"/>
+          <w:szCs w:val="28"/>
+          <w:lang w:val="pl-PL"/>
+        </w:rPr>
+        <w:t>A teraz wymienimy alfabet :</w:t>
+      </w:r>
+    </w:p>
+    <w:tbl>
+      <w:tblPr>
+        <w:tblStyle w:val="Tabela-Siatka"/>
+        <w:tblW w:w="0" w:type="auto"/>
+        <w:tblInd w:w="432" w:type="dxa"/>
+        <w:tblLook w:val="04A0" w:firstRow="1" w:lastRow="0" w:firstColumn="1" w:lastColumn="0" w:noHBand="0" w:noVBand="1"/>
+      </w:tblPr>
+      <w:tblGrid>
+        <w:gridCol w:w="4459"/>
+        <w:gridCol w:w="4459"/>
+      </w:tblGrid>
+      <w:tr>
+        <w:tc>
+          <w:tcPr>
+            <w:tcW w:w="4459" w:type="dxa"/>
+          </w:tcPr>
+          <w:p>
+            <w:pPr>
+              <w:pStyle w:val="Tekstprzypisukocowego"/>
+              <w:rPr>
+                <w:sz w:val="28"/>
+                <w:szCs w:val="28"/>
+                <w:lang w:val="pl-PL"/>
+              </w:rPr>
+            </w:pPr>
+            <w:r>
+              <w:rPr>
+                <w:sz w:val="28"/>
+                <w:szCs w:val="28"/>
+                <w:lang w:val="pl-PL"/>
+              </w:rPr>
+              <w:t>A</w:t>
+            </w:r>
+            <w:r>
+              <w:rPr>
+                <w:sz w:val="28"/>
+                <w:szCs w:val="28"/>
+                <w:lang w:val="pl-PL"/>
+              </w:rPr>
+              <w:tab/>
+              <w:t>a</w:t>
+            </w:r>
+          </w:p>
+          <w:p>
+            <w:pPr>
+              <w:pStyle w:val="Tekstprzypisukocowego"/>
+              <w:rPr>
+                <w:sz w:val="28"/>
+                <w:szCs w:val="28"/>
+                <w:lang w:val="pl-PL"/>
+              </w:rPr>
+            </w:pPr>
+            <w:r>
+              <w:rPr>
+                <w:sz w:val="28"/>
+                <w:szCs w:val="28"/>
+                <w:lang w:val="pl-PL"/>
+              </w:rPr>
+              <w:t>Ą</w:t>
+            </w:r>
+            <w:r>
+              <w:rPr>
+                <w:sz w:val="28"/>
+                <w:szCs w:val="28"/>
+                <w:lang w:val="pl-PL"/>
+              </w:rPr>
+              <w:tab/>
+            </w:r>
+            <w:proofErr w:type="spellStart"/>
+            <w:r>
+              <w:rPr>
+                <w:sz w:val="28"/>
+                <w:szCs w:val="28"/>
+                <w:lang w:val="pl-PL"/>
+              </w:rPr>
+              <w:t>ą</w:t>
+            </w:r>
+            <w:proofErr w:type="spellEnd"/>
+          </w:p>
+          <w:p>
+            <w:pPr>
+              <w:pStyle w:val="Tekstprzypisukocowego"/>
+              <w:rPr>
+                <w:sz w:val="28"/>
+                <w:szCs w:val="28"/>
+                <w:lang w:val="pl-PL"/>
+              </w:rPr>
+            </w:pPr>
+            <w:r>
+              <w:rPr>
+                <w:sz w:val="28"/>
+                <w:szCs w:val="28"/>
+                <w:lang w:val="pl-PL"/>
+              </w:rPr>
+              <w:t>B</w:t>
+            </w:r>
+            <w:r>
+              <w:rPr>
+                <w:sz w:val="28"/>
+                <w:szCs w:val="28"/>
+                <w:lang w:val="pl-PL"/>
+              </w:rPr>
+              <w:tab/>
+            </w:r>
+            <w:proofErr w:type="spellStart"/>
+            <w:r>
+              <w:rPr>
+                <w:sz w:val="28"/>
+                <w:szCs w:val="28"/>
+                <w:lang w:val="pl-PL"/>
+              </w:rPr>
+              <w:t>b</w:t>
+            </w:r>
+            <w:proofErr w:type="spellEnd"/>
+          </w:p>
+          <w:p>
+            <w:pPr>
+              <w:pStyle w:val="Tekstprzypisukocowego"/>
+              <w:rPr>
+                <w:sz w:val="28"/>
+                <w:szCs w:val="28"/>
+                <w:lang w:val="pl-PL"/>
+              </w:rPr>
+            </w:pPr>
+            <w:r>
+              <w:rPr>
+                <w:sz w:val="28"/>
+                <w:szCs w:val="28"/>
+                <w:lang w:val="pl-PL"/>
+              </w:rPr>
+              <w:t>C</w:t>
+            </w:r>
+            <w:r>
+              <w:rPr>
+                <w:sz w:val="28"/>
+                <w:szCs w:val="28"/>
+                <w:lang w:val="pl-PL"/>
+              </w:rPr>
+              <w:tab/>
+            </w:r>
+            <w:proofErr w:type="spellStart"/>
+            <w:r>
+              <w:rPr>
+                <w:sz w:val="28"/>
+                <w:szCs w:val="28"/>
+                <w:lang w:val="pl-PL"/>
+              </w:rPr>
+              <w:t>c</w:t>
+            </w:r>
+            <w:proofErr w:type="spellEnd"/>
+          </w:p>
+          <w:p>
+            <w:pPr>
+              <w:pStyle w:val="Tekstprzypisukocowego"/>
+              <w:rPr>
+                <w:sz w:val="28"/>
+                <w:szCs w:val="28"/>
+                <w:lang w:val="pl-PL"/>
+              </w:rPr>
+            </w:pPr>
+            <w:r>
+              <w:rPr>
+                <w:sz w:val="28"/>
+                <w:szCs w:val="28"/>
+                <w:lang w:val="pl-PL"/>
+              </w:rPr>
+              <w:t>Ć</w:t>
+            </w:r>
+            <w:r>
+              <w:rPr>
+                <w:sz w:val="28"/>
+                <w:szCs w:val="28"/>
+                <w:lang w:val="pl-PL"/>
+              </w:rPr>
+              <w:tab/>
+            </w:r>
+            <w:proofErr w:type="spellStart"/>
+            <w:r>
+              <w:rPr>
+                <w:sz w:val="28"/>
+                <w:szCs w:val="28"/>
+                <w:lang w:val="pl-PL"/>
+              </w:rPr>
+              <w:t>ć</w:t>
+            </w:r>
+            <w:proofErr w:type="spellEnd"/>
+          </w:p>
+          <w:p>
+            <w:pPr>
+              <w:pStyle w:val="Tekstprzypisukocowego"/>
+              <w:rPr>
+                <w:sz w:val="28"/>
+                <w:szCs w:val="28"/>
+                <w:lang w:val="pl-PL"/>
+              </w:rPr>
+            </w:pPr>
+            <w:r>
+              <w:rPr>
+                <w:sz w:val="28"/>
+                <w:szCs w:val="28"/>
+                <w:lang w:val="pl-PL"/>
+              </w:rPr>
+              <w:t>D</w:t>
+            </w:r>
+            <w:r>
+              <w:rPr>
+                <w:sz w:val="28"/>
+                <w:szCs w:val="28"/>
+                <w:lang w:val="pl-PL"/>
+              </w:rPr>
+              <w:tab/>
+            </w:r>
+            <w:proofErr w:type="spellStart"/>
+            <w:r>
+              <w:rPr>
+                <w:sz w:val="28"/>
+                <w:szCs w:val="28"/>
+                <w:lang w:val="pl-PL"/>
+              </w:rPr>
+              <w:t>d</w:t>
+            </w:r>
+            <w:proofErr w:type="spellEnd"/>
+          </w:p>
+          <w:p>
+            <w:pPr>
+              <w:pStyle w:val="Tekstprzypisukocowego"/>
+              <w:rPr>
+                <w:sz w:val="28"/>
+                <w:szCs w:val="28"/>
+                <w:lang w:val="pl-PL"/>
+              </w:rPr>
+            </w:pPr>
+            <w:r>
+              <w:rPr>
+                <w:sz w:val="28"/>
+                <w:szCs w:val="28"/>
+                <w:lang w:val="pl-PL"/>
+              </w:rPr>
+              <w:t>E</w:t>
+            </w:r>
+            <w:r>
+              <w:rPr>
+                <w:sz w:val="28"/>
+                <w:szCs w:val="28"/>
+                <w:lang w:val="pl-PL"/>
+              </w:rPr>
+              <w:tab/>
+            </w:r>
+            <w:proofErr w:type="spellStart"/>
+            <w:r>
+              <w:rPr>
+                <w:sz w:val="28"/>
+                <w:szCs w:val="28"/>
+                <w:lang w:val="pl-PL"/>
+              </w:rPr>
+              <w:t>e</w:t>
+            </w:r>
+            <w:proofErr w:type="spellEnd"/>
+          </w:p>
+          <w:p>
+            <w:pPr>
+              <w:pStyle w:val="Tekstprzypisukocowego"/>
+              <w:rPr>
+                <w:sz w:val="28"/>
+                <w:szCs w:val="28"/>
+                <w:lang w:val="pl-PL"/>
+              </w:rPr>
+            </w:pPr>
+            <w:r>
+              <w:rPr>
+                <w:sz w:val="28"/>
+                <w:szCs w:val="28"/>
+                <w:lang w:val="pl-PL"/>
+              </w:rPr>
+              <w:t>Ę</w:t>
+            </w:r>
+            <w:r>
+              <w:rPr>
+                <w:sz w:val="28"/>
+                <w:szCs w:val="28"/>
+                <w:lang w:val="pl-PL"/>
+              </w:rPr>
+              <w:tab/>
+            </w:r>
+            <w:proofErr w:type="spellStart"/>
+            <w:r>
+              <w:rPr>
+                <w:sz w:val="28"/>
+                <w:szCs w:val="28"/>
+                <w:lang w:val="pl-PL"/>
+              </w:rPr>
+              <w:t>ę</w:t>
+            </w:r>
+            <w:proofErr w:type="spellEnd"/>
+          </w:p>
+          <w:p>
+            <w:pPr>
+              <w:pStyle w:val="Tekstprzypisukocowego"/>
+              <w:rPr>
+                <w:sz w:val="28"/>
+                <w:szCs w:val="28"/>
+                <w:lang w:val="pl-PL"/>
+              </w:rPr>
+            </w:pPr>
+            <w:r>
+              <w:rPr>
+                <w:sz w:val="28"/>
+                <w:szCs w:val="28"/>
+                <w:lang w:val="pl-PL"/>
+              </w:rPr>
+              <w:t>F</w:t>
+            </w:r>
+            <w:r>
+              <w:rPr>
+                <w:sz w:val="28"/>
+                <w:szCs w:val="28"/>
+                <w:lang w:val="pl-PL"/>
+              </w:rPr>
+              <w:tab/>
+            </w:r>
+            <w:proofErr w:type="spellStart"/>
+            <w:r>
+              <w:rPr>
+                <w:sz w:val="28"/>
+                <w:szCs w:val="28"/>
+                <w:lang w:val="pl-PL"/>
+              </w:rPr>
+              <w:t>f</w:t>
+            </w:r>
+            <w:proofErr w:type="spellEnd"/>
+          </w:p>
+          <w:p>
+            <w:pPr>
+              <w:pStyle w:val="Tekstprzypisukocowego"/>
+              <w:rPr>
+                <w:sz w:val="28"/>
+                <w:szCs w:val="28"/>
+                <w:lang w:val="pl-PL"/>
+              </w:rPr>
+            </w:pPr>
+            <w:r>
+              <w:rPr>
+                <w:sz w:val="28"/>
+                <w:szCs w:val="28"/>
+                <w:lang w:val="pl-PL"/>
+              </w:rPr>
+              <w:t>G</w:t>
+            </w:r>
+            <w:r>
+              <w:rPr>
+                <w:sz w:val="28"/>
+                <w:szCs w:val="28"/>
+                <w:lang w:val="pl-PL"/>
+              </w:rPr>
+              <w:tab/>
+              <w:t>g</w:t>
+            </w:r>
+          </w:p>
+          <w:p>
+            <w:pPr>
+              <w:pStyle w:val="Tekstprzypisukocowego"/>
+              <w:rPr>
+                <w:sz w:val="28"/>
+                <w:szCs w:val="28"/>
+                <w:lang w:val="pl-PL"/>
+              </w:rPr>
+            </w:pPr>
+            <w:r>
+              <w:rPr>
+                <w:sz w:val="28"/>
+                <w:szCs w:val="28"/>
+                <w:lang w:val="pl-PL"/>
+              </w:rPr>
+              <w:t>H</w:t>
+            </w:r>
+            <w:r>
+              <w:rPr>
+                <w:sz w:val="28"/>
+                <w:szCs w:val="28"/>
+                <w:lang w:val="pl-PL"/>
+              </w:rPr>
+              <w:tab/>
+            </w:r>
+            <w:proofErr w:type="spellStart"/>
+            <w:r>
+              <w:rPr>
+                <w:sz w:val="28"/>
+                <w:szCs w:val="28"/>
+                <w:lang w:val="pl-PL"/>
+              </w:rPr>
+              <w:t>h</w:t>
+            </w:r>
+            <w:proofErr w:type="spellEnd"/>
+          </w:p>
+          <w:p>
+            <w:pPr>
+              <w:pStyle w:val="Tekstprzypisukocowego"/>
+              <w:rPr>
+                <w:sz w:val="28"/>
+                <w:szCs w:val="28"/>
+                <w:lang w:val="pl-PL"/>
+              </w:rPr>
+            </w:pPr>
+            <w:r>
+              <w:rPr>
+                <w:sz w:val="28"/>
+                <w:szCs w:val="28"/>
+                <w:lang w:val="pl-PL"/>
+              </w:rPr>
+              <w:t>I</w:t>
+            </w:r>
+            <w:r>
+              <w:rPr>
+                <w:sz w:val="28"/>
+                <w:szCs w:val="28"/>
+                <w:lang w:val="pl-PL"/>
+              </w:rPr>
+              <w:tab/>
+            </w:r>
+            <w:proofErr w:type="spellStart"/>
+            <w:r>
+              <w:rPr>
+                <w:sz w:val="28"/>
+                <w:szCs w:val="28"/>
+                <w:lang w:val="pl-PL"/>
+              </w:rPr>
+              <w:t>i</w:t>
+            </w:r>
+            <w:proofErr w:type="spellEnd"/>
+          </w:p>
+          <w:p>
+            <w:pPr>
+              <w:pStyle w:val="Tekstprzypisukocowego"/>
+              <w:rPr>
+                <w:sz w:val="28"/>
+                <w:szCs w:val="28"/>
+                <w:lang w:val="pl-PL"/>
+              </w:rPr>
+            </w:pPr>
+            <w:r>
+              <w:rPr>
+                <w:sz w:val="28"/>
+                <w:szCs w:val="28"/>
+                <w:lang w:val="pl-PL"/>
+              </w:rPr>
+              <w:t>J</w:t>
+            </w:r>
+            <w:r>
+              <w:rPr>
+                <w:sz w:val="28"/>
+                <w:szCs w:val="28"/>
+                <w:lang w:val="pl-PL"/>
+              </w:rPr>
+              <w:tab/>
+            </w:r>
+            <w:proofErr w:type="spellStart"/>
+            <w:r>
+              <w:rPr>
+                <w:sz w:val="28"/>
+                <w:szCs w:val="28"/>
+                <w:lang w:val="pl-PL"/>
+              </w:rPr>
+              <w:t>j</w:t>
+            </w:r>
+            <w:proofErr w:type="spellEnd"/>
+          </w:p>
+          <w:p>
+            <w:pPr>
+              <w:pStyle w:val="Tekstprzypisukocowego"/>
+              <w:rPr>
+                <w:sz w:val="28"/>
+                <w:szCs w:val="28"/>
+                <w:lang w:val="pl-PL"/>
+              </w:rPr>
+            </w:pPr>
+            <w:r>
+              <w:rPr>
+                <w:sz w:val="28"/>
+                <w:szCs w:val="28"/>
+                <w:lang w:val="pl-PL"/>
+              </w:rPr>
+              <w:t>K</w:t>
+            </w:r>
+            <w:r>
+              <w:rPr>
+                <w:sz w:val="28"/>
+                <w:szCs w:val="28"/>
+                <w:lang w:val="pl-PL"/>
+              </w:rPr>
+              <w:tab/>
+            </w:r>
+            <w:proofErr w:type="spellStart"/>
+            <w:r>
+              <w:rPr>
+                <w:sz w:val="28"/>
+                <w:szCs w:val="28"/>
+                <w:lang w:val="pl-PL"/>
+              </w:rPr>
+              <w:t>k</w:t>
+            </w:r>
+            <w:proofErr w:type="spellEnd"/>
+          </w:p>
+          <w:p>
+            <w:pPr>
+              <w:pStyle w:val="Tekstprzypisukocowego"/>
+              <w:rPr>
+                <w:sz w:val="28"/>
+                <w:szCs w:val="28"/>
+                <w:lang w:val="pl-PL"/>
+              </w:rPr>
+            </w:pPr>
+            <w:r>
+              <w:rPr>
+                <w:sz w:val="28"/>
+                <w:szCs w:val="28"/>
+                <w:lang w:val="pl-PL"/>
+              </w:rPr>
+              <w:t>L</w:t>
+            </w:r>
+            <w:r>
+              <w:rPr>
+                <w:sz w:val="28"/>
+                <w:szCs w:val="28"/>
+                <w:lang w:val="pl-PL"/>
+              </w:rPr>
+              <w:tab/>
+            </w:r>
+            <w:proofErr w:type="spellStart"/>
+            <w:r>
+              <w:rPr>
+                <w:sz w:val="28"/>
+                <w:szCs w:val="28"/>
+                <w:lang w:val="pl-PL"/>
+              </w:rPr>
+              <w:t>l</w:t>
+            </w:r>
+            <w:proofErr w:type="spellEnd"/>
+          </w:p>
+          <w:p>
+            <w:pPr>
+              <w:pStyle w:val="Tekstprzypisukocowego"/>
+              <w:rPr>
+                <w:sz w:val="28"/>
+                <w:szCs w:val="28"/>
+                <w:lang w:val="pl-PL"/>
+              </w:rPr>
+            </w:pPr>
+            <w:r>
+              <w:rPr>
+                <w:sz w:val="28"/>
+                <w:szCs w:val="28"/>
+                <w:lang w:val="pl-PL"/>
+              </w:rPr>
+              <w:t>Ł</w:t>
+            </w:r>
+            <w:r>
+              <w:rPr>
+                <w:sz w:val="28"/>
+                <w:szCs w:val="28"/>
+                <w:lang w:val="pl-PL"/>
+              </w:rPr>
+              <w:tab/>
+            </w:r>
+            <w:proofErr w:type="spellStart"/>
+            <w:r>
+              <w:rPr>
+                <w:sz w:val="28"/>
+                <w:szCs w:val="28"/>
+                <w:lang w:val="pl-PL"/>
+              </w:rPr>
+              <w:t>ł</w:t>
+            </w:r>
+            <w:proofErr w:type="spellEnd"/>
+          </w:p>
+          <w:p>
+            <w:pPr>
+              <w:pStyle w:val="Tekstprzypisukocowego"/>
+              <w:rPr>
+                <w:sz w:val="28"/>
+                <w:szCs w:val="28"/>
+                <w:lang w:val="pl-PL"/>
+              </w:rPr>
+            </w:pPr>
+            <w:r>
+              <w:rPr>
+                <w:sz w:val="28"/>
+                <w:szCs w:val="28"/>
+                <w:lang w:val="pl-PL"/>
+              </w:rPr>
+              <w:t>M</w:t>
+            </w:r>
+            <w:r>
+              <w:rPr>
+                <w:sz w:val="28"/>
+                <w:szCs w:val="28"/>
+                <w:lang w:val="pl-PL"/>
+              </w:rPr>
+              <w:tab/>
+              <w:t>m</w:t>
+            </w:r>
+          </w:p>
+          <w:p>
+            <w:pPr>
+              <w:pStyle w:val="Tekstprzypisukocowego"/>
+              <w:ind w:firstLine="0"/>
+              <w:rPr>
+                <w:sz w:val="28"/>
+                <w:szCs w:val="28"/>
+                <w:lang w:val="pl-PL"/>
+              </w:rPr>
+            </w:pPr>
+          </w:p>
+        </w:tc>
+        <w:tc>
+          <w:tcPr>
+            <w:tcW w:w="4459" w:type="dxa"/>
+          </w:tcPr>
+          <w:p>
+            <w:pPr>
+              <w:pStyle w:val="Tekstprzypisukocowego"/>
+              <w:rPr>
+                <w:sz w:val="28"/>
+                <w:szCs w:val="28"/>
+                <w:lang w:val="pl-PL"/>
+              </w:rPr>
+            </w:pPr>
+            <w:r>
+              <w:rPr>
+                <w:sz w:val="28"/>
+                <w:szCs w:val="28"/>
+                <w:lang w:val="pl-PL"/>
+              </w:rPr>
+              <w:t>N</w:t>
+            </w:r>
+            <w:r>
+              <w:rPr>
+                <w:sz w:val="28"/>
+                <w:szCs w:val="28"/>
+                <w:lang w:val="pl-PL"/>
+              </w:rPr>
+              <w:tab/>
+            </w:r>
+            <w:proofErr w:type="spellStart"/>
+            <w:r>
+              <w:rPr>
+                <w:sz w:val="28"/>
+                <w:szCs w:val="28"/>
+                <w:lang w:val="pl-PL"/>
+              </w:rPr>
+              <w:t>n</w:t>
+            </w:r>
+            <w:proofErr w:type="spellEnd"/>
+          </w:p>
+          <w:p>
+            <w:pPr>
+              <w:pStyle w:val="Tekstprzypisukocowego"/>
+              <w:rPr>
+                <w:sz w:val="28"/>
+                <w:szCs w:val="28"/>
+                <w:lang w:val="pl-PL"/>
+              </w:rPr>
+            </w:pPr>
+            <w:r>
+              <w:rPr>
+                <w:sz w:val="28"/>
+                <w:szCs w:val="28"/>
+                <w:lang w:val="pl-PL"/>
+              </w:rPr>
+              <w:t>Ń</w:t>
+            </w:r>
+            <w:r>
+              <w:rPr>
+                <w:sz w:val="28"/>
+                <w:szCs w:val="28"/>
+                <w:lang w:val="pl-PL"/>
+              </w:rPr>
+              <w:tab/>
+            </w:r>
+            <w:proofErr w:type="spellStart"/>
+            <w:r>
+              <w:rPr>
+                <w:sz w:val="28"/>
+                <w:szCs w:val="28"/>
+                <w:lang w:val="pl-PL"/>
+              </w:rPr>
+              <w:t>ń</w:t>
+            </w:r>
+            <w:proofErr w:type="spellEnd"/>
+          </w:p>
+          <w:p>
+            <w:pPr>
+              <w:pStyle w:val="Tekstprzypisukocowego"/>
+              <w:rPr>
+                <w:sz w:val="28"/>
+                <w:szCs w:val="28"/>
+                <w:lang w:val="pl-PL"/>
+              </w:rPr>
+            </w:pPr>
+            <w:r>
+              <w:rPr>
+                <w:sz w:val="28"/>
+                <w:szCs w:val="28"/>
+                <w:lang w:val="pl-PL"/>
+              </w:rPr>
+              <w:t>O</w:t>
+            </w:r>
+            <w:r>
+              <w:rPr>
+                <w:sz w:val="28"/>
+                <w:szCs w:val="28"/>
+                <w:lang w:val="pl-PL"/>
+              </w:rPr>
+              <w:tab/>
+            </w:r>
+            <w:proofErr w:type="spellStart"/>
+            <w:r>
+              <w:rPr>
+                <w:sz w:val="28"/>
+                <w:szCs w:val="28"/>
+                <w:lang w:val="pl-PL"/>
+              </w:rPr>
+              <w:t>o</w:t>
+            </w:r>
+            <w:proofErr w:type="spellEnd"/>
+          </w:p>
+          <w:p>
+            <w:pPr>
+              <w:pStyle w:val="Tekstprzypisukocowego"/>
+              <w:rPr>
+                <w:sz w:val="28"/>
+                <w:szCs w:val="28"/>
+                <w:lang w:val="pl-PL"/>
+              </w:rPr>
+            </w:pPr>
+            <w:r>
+              <w:rPr>
+                <w:sz w:val="28"/>
+                <w:szCs w:val="28"/>
+                <w:lang w:val="pl-PL"/>
+              </w:rPr>
+              <w:t>Ó</w:t>
+            </w:r>
+            <w:r>
+              <w:rPr>
+                <w:sz w:val="28"/>
+                <w:szCs w:val="28"/>
+                <w:lang w:val="pl-PL"/>
+              </w:rPr>
+              <w:tab/>
+            </w:r>
+            <w:proofErr w:type="spellStart"/>
+            <w:r>
+              <w:rPr>
+                <w:sz w:val="28"/>
+                <w:szCs w:val="28"/>
+                <w:lang w:val="pl-PL"/>
+              </w:rPr>
+              <w:t>ó</w:t>
+            </w:r>
+            <w:proofErr w:type="spellEnd"/>
+          </w:p>
+          <w:p>
+            <w:pPr>
+              <w:pStyle w:val="Tekstprzypisukocowego"/>
+              <w:rPr>
+                <w:sz w:val="28"/>
+                <w:szCs w:val="28"/>
+                <w:lang w:val="pl-PL"/>
+              </w:rPr>
+            </w:pPr>
+            <w:r>
+              <w:rPr>
+                <w:sz w:val="28"/>
+                <w:szCs w:val="28"/>
+                <w:lang w:val="pl-PL"/>
+              </w:rPr>
+              <w:t>P</w:t>
+            </w:r>
+            <w:r>
+              <w:rPr>
+                <w:sz w:val="28"/>
+                <w:szCs w:val="28"/>
+                <w:lang w:val="pl-PL"/>
+              </w:rPr>
+              <w:tab/>
+            </w:r>
+            <w:proofErr w:type="spellStart"/>
+            <w:r>
+              <w:rPr>
+                <w:sz w:val="28"/>
+                <w:szCs w:val="28"/>
+                <w:lang w:val="pl-PL"/>
+              </w:rPr>
+              <w:t>p</w:t>
+            </w:r>
+            <w:proofErr w:type="spellEnd"/>
+          </w:p>
+          <w:p>
+            <w:pPr>
+              <w:pStyle w:val="Tekstprzypisukocowego"/>
+              <w:rPr>
+                <w:sz w:val="28"/>
+                <w:szCs w:val="28"/>
+                <w:lang w:val="pl-PL"/>
+              </w:rPr>
+            </w:pPr>
+            <w:r>
+              <w:rPr>
+                <w:sz w:val="28"/>
+                <w:szCs w:val="28"/>
+                <w:lang w:val="pl-PL"/>
+              </w:rPr>
+              <w:t>Q</w:t>
+            </w:r>
+            <w:r>
+              <w:rPr>
+                <w:sz w:val="28"/>
+                <w:szCs w:val="28"/>
+                <w:lang w:val="pl-PL"/>
+              </w:rPr>
+              <w:tab/>
+            </w:r>
+            <w:proofErr w:type="spellStart"/>
+            <w:r>
+              <w:rPr>
+                <w:sz w:val="28"/>
+                <w:szCs w:val="28"/>
+                <w:lang w:val="pl-PL"/>
+              </w:rPr>
+              <w:t>q</w:t>
+            </w:r>
+            <w:proofErr w:type="spellEnd"/>
+          </w:p>
+          <w:p>
+            <w:pPr>
+              <w:pStyle w:val="Tekstprzypisukocowego"/>
+              <w:rPr>
+                <w:sz w:val="28"/>
+                <w:szCs w:val="28"/>
+                <w:lang w:val="pl-PL"/>
+              </w:rPr>
+            </w:pPr>
+            <w:r>
+              <w:rPr>
+                <w:sz w:val="28"/>
+                <w:szCs w:val="28"/>
+                <w:lang w:val="pl-PL"/>
+              </w:rPr>
+              <w:t>R</w:t>
+            </w:r>
+            <w:r>
+              <w:rPr>
+                <w:sz w:val="28"/>
+                <w:szCs w:val="28"/>
+                <w:lang w:val="pl-PL"/>
+              </w:rPr>
+              <w:tab/>
+            </w:r>
+            <w:proofErr w:type="spellStart"/>
+            <w:r>
+              <w:rPr>
+                <w:sz w:val="28"/>
+                <w:szCs w:val="28"/>
+                <w:lang w:val="pl-PL"/>
+              </w:rPr>
+              <w:t>r</w:t>
+            </w:r>
+            <w:proofErr w:type="spellEnd"/>
+          </w:p>
+          <w:p>
+            <w:pPr>
+              <w:pStyle w:val="Tekstprzypisukocowego"/>
+              <w:rPr>
+                <w:sz w:val="28"/>
+                <w:szCs w:val="28"/>
+                <w:lang w:val="pl-PL"/>
+              </w:rPr>
+            </w:pPr>
+            <w:r>
+              <w:rPr>
+                <w:sz w:val="28"/>
+                <w:szCs w:val="28"/>
+                <w:lang w:val="pl-PL"/>
+              </w:rPr>
+              <w:t>S</w:t>
+            </w:r>
+            <w:r>
+              <w:rPr>
+                <w:sz w:val="28"/>
+                <w:szCs w:val="28"/>
+                <w:lang w:val="pl-PL"/>
+              </w:rPr>
+              <w:tab/>
+            </w:r>
+            <w:proofErr w:type="spellStart"/>
+            <w:r>
+              <w:rPr>
+                <w:sz w:val="28"/>
+                <w:szCs w:val="28"/>
+                <w:lang w:val="pl-PL"/>
+              </w:rPr>
+              <w:t>s</w:t>
+            </w:r>
+            <w:proofErr w:type="spellEnd"/>
+          </w:p>
+          <w:p>
+            <w:pPr>
+              <w:pStyle w:val="Tekstprzypisukocowego"/>
+              <w:rPr>
+                <w:sz w:val="28"/>
+                <w:szCs w:val="28"/>
+                <w:lang w:val="pl-PL"/>
+              </w:rPr>
+            </w:pPr>
+            <w:r>
+              <w:rPr>
+                <w:sz w:val="28"/>
+                <w:szCs w:val="28"/>
+                <w:lang w:val="pl-PL"/>
+              </w:rPr>
+              <w:t>Ś</w:t>
+            </w:r>
+            <w:r>
+              <w:rPr>
+                <w:sz w:val="28"/>
+                <w:szCs w:val="28"/>
+                <w:lang w:val="pl-PL"/>
+              </w:rPr>
+              <w:tab/>
+            </w:r>
+            <w:proofErr w:type="spellStart"/>
+            <w:r>
+              <w:rPr>
+                <w:sz w:val="28"/>
+                <w:szCs w:val="28"/>
+                <w:lang w:val="pl-PL"/>
+              </w:rPr>
+              <w:t>ś</w:t>
+            </w:r>
+            <w:proofErr w:type="spellEnd"/>
+          </w:p>
+          <w:p>
+            <w:pPr>
+              <w:pStyle w:val="Tekstprzypisukocowego"/>
+              <w:rPr>
+                <w:sz w:val="28"/>
+                <w:szCs w:val="28"/>
+                <w:lang w:val="pl-PL"/>
+              </w:rPr>
+            </w:pPr>
+            <w:r>
+              <w:rPr>
+                <w:sz w:val="28"/>
+                <w:szCs w:val="28"/>
+                <w:lang w:val="pl-PL"/>
+              </w:rPr>
+              <w:t>T</w:t>
+            </w:r>
+            <w:r>
+              <w:rPr>
+                <w:sz w:val="28"/>
+                <w:szCs w:val="28"/>
+                <w:lang w:val="pl-PL"/>
+              </w:rPr>
+              <w:tab/>
+            </w:r>
+            <w:proofErr w:type="spellStart"/>
+            <w:r>
+              <w:rPr>
+                <w:sz w:val="28"/>
+                <w:szCs w:val="28"/>
+                <w:lang w:val="pl-PL"/>
+              </w:rPr>
+              <w:t>t</w:t>
+            </w:r>
+            <w:proofErr w:type="spellEnd"/>
+          </w:p>
+          <w:p>
+            <w:pPr>
+              <w:pStyle w:val="Tekstprzypisukocowego"/>
+              <w:rPr>
+                <w:sz w:val="28"/>
+                <w:szCs w:val="28"/>
+                <w:lang w:val="pl-PL"/>
+              </w:rPr>
+            </w:pPr>
+            <w:r>
+              <w:rPr>
+                <w:sz w:val="28"/>
+                <w:szCs w:val="28"/>
+                <w:lang w:val="pl-PL"/>
+              </w:rPr>
+              <w:t>U</w:t>
+            </w:r>
+            <w:r>
+              <w:rPr>
+                <w:sz w:val="28"/>
+                <w:szCs w:val="28"/>
+                <w:lang w:val="pl-PL"/>
+              </w:rPr>
+              <w:tab/>
+              <w:t>u</w:t>
+            </w:r>
+          </w:p>
+          <w:p>
+            <w:pPr>
+              <w:pStyle w:val="Tekstprzypisukocowego"/>
+              <w:rPr>
+                <w:sz w:val="28"/>
+                <w:szCs w:val="28"/>
+                <w:lang w:val="pl-PL"/>
+              </w:rPr>
+            </w:pPr>
+            <w:r>
+              <w:rPr>
+                <w:sz w:val="28"/>
+                <w:szCs w:val="28"/>
+                <w:lang w:val="pl-PL"/>
+              </w:rPr>
+              <w:t>V</w:t>
+            </w:r>
+            <w:r>
+              <w:rPr>
+                <w:sz w:val="28"/>
+                <w:szCs w:val="28"/>
+                <w:lang w:val="pl-PL"/>
+              </w:rPr>
+              <w:tab/>
+            </w:r>
+            <w:proofErr w:type="spellStart"/>
+            <w:r>
+              <w:rPr>
+                <w:sz w:val="28"/>
+                <w:szCs w:val="28"/>
+                <w:lang w:val="pl-PL"/>
+              </w:rPr>
+              <w:t>v</w:t>
+            </w:r>
+            <w:proofErr w:type="spellEnd"/>
+          </w:p>
+          <w:p>
+            <w:pPr>
+              <w:pStyle w:val="Tekstprzypisukocowego"/>
+              <w:rPr>
+                <w:sz w:val="28"/>
+                <w:szCs w:val="28"/>
+                <w:lang w:val="pl-PL"/>
+              </w:rPr>
+            </w:pPr>
+            <w:r>
+              <w:rPr>
+                <w:sz w:val="28"/>
+                <w:szCs w:val="28"/>
+                <w:lang w:val="pl-PL"/>
+              </w:rPr>
+              <w:t>W</w:t>
+            </w:r>
+            <w:r>
+              <w:rPr>
+                <w:sz w:val="28"/>
+                <w:szCs w:val="28"/>
+                <w:lang w:val="pl-PL"/>
+              </w:rPr>
+              <w:tab/>
+            </w:r>
+            <w:proofErr w:type="spellStart"/>
+            <w:r>
+              <w:rPr>
+                <w:sz w:val="28"/>
+                <w:szCs w:val="28"/>
+                <w:lang w:val="pl-PL"/>
+              </w:rPr>
+              <w:t>w</w:t>
+            </w:r>
+            <w:proofErr w:type="spellEnd"/>
+          </w:p>
+          <w:p>
+            <w:pPr>
+              <w:pStyle w:val="Tekstprzypisukocowego"/>
+              <w:rPr>
+                <w:sz w:val="28"/>
+                <w:szCs w:val="28"/>
+                <w:lang w:val="pl-PL"/>
+              </w:rPr>
+            </w:pPr>
+            <w:r>
+              <w:rPr>
+                <w:sz w:val="28"/>
+                <w:szCs w:val="28"/>
+                <w:lang w:val="pl-PL"/>
+              </w:rPr>
+              <w:t>X</w:t>
+            </w:r>
+            <w:r>
+              <w:rPr>
+                <w:sz w:val="28"/>
+                <w:szCs w:val="28"/>
+                <w:lang w:val="pl-PL"/>
+              </w:rPr>
+              <w:tab/>
+            </w:r>
+            <w:proofErr w:type="spellStart"/>
+            <w:r>
+              <w:rPr>
+                <w:sz w:val="28"/>
+                <w:szCs w:val="28"/>
+                <w:lang w:val="pl-PL"/>
+              </w:rPr>
+              <w:t>x</w:t>
+            </w:r>
+            <w:proofErr w:type="spellEnd"/>
+          </w:p>
+          <w:p>
+            <w:pPr>
+              <w:pStyle w:val="Tekstprzypisukocowego"/>
+              <w:rPr>
+                <w:sz w:val="28"/>
+                <w:szCs w:val="28"/>
+                <w:lang w:val="pl-PL"/>
+              </w:rPr>
+            </w:pPr>
+            <w:r>
+              <w:rPr>
+                <w:sz w:val="28"/>
+                <w:szCs w:val="28"/>
+                <w:lang w:val="pl-PL"/>
+              </w:rPr>
+              <w:t>Y</w:t>
+            </w:r>
+            <w:r>
+              <w:rPr>
+                <w:sz w:val="28"/>
+                <w:szCs w:val="28"/>
+                <w:lang w:val="pl-PL"/>
+              </w:rPr>
+              <w:tab/>
+            </w:r>
+            <w:proofErr w:type="spellStart"/>
+            <w:r>
+              <w:rPr>
+                <w:sz w:val="28"/>
+                <w:szCs w:val="28"/>
+                <w:lang w:val="pl-PL"/>
+              </w:rPr>
+              <w:t>y</w:t>
+            </w:r>
+            <w:proofErr w:type="spellEnd"/>
+          </w:p>
+          <w:p>
+            <w:pPr>
+              <w:pStyle w:val="Tekstprzypisukocowego"/>
+              <w:rPr>
+                <w:sz w:val="28"/>
+                <w:szCs w:val="28"/>
+                <w:lang w:val="pl-PL"/>
+              </w:rPr>
+            </w:pPr>
+            <w:r>
+              <w:rPr>
+                <w:sz w:val="28"/>
+                <w:szCs w:val="28"/>
+                <w:lang w:val="pl-PL"/>
+              </w:rPr>
+              <w:t>Z</w:t>
+            </w:r>
+            <w:r>
+              <w:rPr>
+                <w:sz w:val="28"/>
+                <w:szCs w:val="28"/>
+                <w:lang w:val="pl-PL"/>
+              </w:rPr>
+              <w:tab/>
+            </w:r>
+            <w:proofErr w:type="spellStart"/>
+            <w:r>
+              <w:rPr>
+                <w:sz w:val="28"/>
+                <w:szCs w:val="28"/>
+                <w:lang w:val="pl-PL"/>
+              </w:rPr>
+              <w:t>z</w:t>
+            </w:r>
+            <w:proofErr w:type="spellEnd"/>
+          </w:p>
+          <w:p>
+            <w:pPr>
+              <w:pStyle w:val="Tekstprzypisukocowego"/>
+              <w:rPr>
+                <w:sz w:val="28"/>
+                <w:szCs w:val="28"/>
+                <w:lang w:val="pl-PL"/>
+              </w:rPr>
+            </w:pPr>
+            <w:r>
+              <w:rPr>
+                <w:sz w:val="28"/>
+                <w:szCs w:val="28"/>
+                <w:lang w:val="pl-PL"/>
+              </w:rPr>
+              <w:t>Ź</w:t>
+            </w:r>
+            <w:r>
+              <w:rPr>
+                <w:sz w:val="28"/>
+                <w:szCs w:val="28"/>
+                <w:lang w:val="pl-PL"/>
+              </w:rPr>
+              <w:tab/>
+            </w:r>
+            <w:proofErr w:type="spellStart"/>
+            <w:r>
+              <w:rPr>
+                <w:sz w:val="28"/>
+                <w:szCs w:val="28"/>
+                <w:lang w:val="pl-PL"/>
+              </w:rPr>
+              <w:t>ź</w:t>
+            </w:r>
+            <w:proofErr w:type="spellEnd"/>
+          </w:p>
+          <w:p>
+            <w:pPr>
+              <w:pStyle w:val="Tekstprzypisukocowego"/>
+              <w:rPr>
+                <w:sz w:val="28"/>
+                <w:szCs w:val="28"/>
+                <w:lang w:val="pl-PL"/>
+              </w:rPr>
+            </w:pPr>
+            <w:r>
+              <w:rPr>
+                <w:sz w:val="28"/>
+                <w:szCs w:val="28"/>
+                <w:lang w:val="pl-PL"/>
+              </w:rPr>
+              <w:t>Ż</w:t>
+            </w:r>
+            <w:r>
+              <w:rPr>
+                <w:sz w:val="28"/>
+                <w:szCs w:val="28"/>
+                <w:lang w:val="pl-PL"/>
+              </w:rPr>
+              <w:tab/>
+              <w:t>ż</w:t>
+            </w:r>
+          </w:p>
+        </w:tc>
+      </w:tr>
+    </w:tbl>
+    <w:p>
+      <w:pPr>
+        <w:pStyle w:val="Tekstprzypisukocowego"/>
+        <w:ind w:left="432" w:firstLine="0"/>
+      </w:pPr>
+      <w:r>
+        <w:rPr>
+          <w:sz w:val="28"/>
+          <w:szCs w:val="28"/>
+          <w:lang w:val="pl-PL"/>
+        </w:rPr>
+        <w:br/>
+      </w:r>
+      <w:r>
+        <w:rPr>
+          <w:sz w:val="28"/>
+          <w:szCs w:val="28"/>
+          <w:lang w:val="pl-PL"/>
+        </w:rPr>
+        <w:t>0123456789</w:t>
+      </w:r>
+    </w:p>
     <w:sectPr>
       <w:pgSz w:w="12240" w:h="15840"/>
       <w:pgMar w:top="1440" w:right="1440" w:bottom="1440" w:left="1440" w:header="720" w:footer="720" w:gutter="0"/>
@@ -117,7 +1417,7 @@
 </file>
 
 <file path=word/styles.xml><?xml version="1.0" encoding="utf-8"?>
-<w:styles xmlns:mc="http://schemas.openxmlformats.org/markup-compatibility/2006" xmlns:r="http://schemas.openxmlformats.org/officeDocument/2006/relationships" xmlns:w="http://schemas.openxmlformats.org/wordprocessingml/2006/main" xmlns:w14="http://schemas.microsoft.com/office/word/2010/wordml" xmlns:w15="http://schemas.microsoft.com/office/word/2012/wordml" xmlns:w16cex="http://schemas.microsoft.com/office/word/2018/wordml/cex" xmlns:w16cid="http://schemas.microsoft.com/office/word/2016/wordml/cid" xmlns:w16="http://schemas.microsoft.com/office/word/2018/wordml" xmlns:w16sdtdh="http://schemas.microsoft.com/office/word/2020/wordml/sdtdatahash" xmlns:w16se="http://schemas.microsoft.com/office/word/2015/wordml/symex" mc:Ignorable="w14 w15 w16se w16cid w16 w16cex w16sdtdh">
+<w:styles xmlns:mc="http://schemas.openxmlformats.org/markup-compatibility/2006" xmlns:r="http://schemas.openxmlformats.org/officeDocument/2006/relationships" xmlns:w="http://schemas.openxmlformats.org/wordprocessingml/2006/main" xmlns:w14="http://schemas.microsoft.com/office/word/2010/wordml" xmlns:w15="http://schemas.microsoft.com/office/word/2012/wordml" xmlns:w16cex="http://schemas.microsoft.com/office/word/2018/wordml/cex" xmlns:w16cid="http://schemas.microsoft.com/office/word/2016/wordml/cid" xmlns:w16="http://schemas.microsoft.com/office/word/2018/wordml" xmlns:w16du="http://schemas.microsoft.com/office/word/2023/wordml/word16du" xmlns:w16sdtdh="http://schemas.microsoft.com/office/word/2020/wordml/sdtdatahash" xmlns:w16se="http://schemas.microsoft.com/office/word/2015/wordml/symex" mc:Ignorable="w14 w15 w16se w16cid w16 w16cex w16sdtdh w16du">
   <w:docDefaults>
     <w:rPrDefault>
       <w:rPr>
@@ -608,6 +1908,58 @@
       <w:color w:val="404040" w:themeColor="text1" w:themeTint="BF"/>
     </w:rPr>
   </w:style>
+  <w:style w:type="paragraph" w:styleId="Tekstprzypisukocowego">
+    <w:name w:val="endnote text"/>
+    <w:basedOn w:val="Normalny"/>
+    <w:link w:val="TekstprzypisukocowegoZnak"/>
+    <w:uiPriority w:val="99"/>
+    <w:unhideWhenUsed/>
+    <w:rsid w:val="005233FA"/>
+    <w:pPr>
+      <w:spacing w:after="0" w:line="240" w:lineRule="auto"/>
+      <w:ind w:firstLine="432"/>
+    </w:pPr>
+    <w:rPr>
+      <w:rFonts w:ascii="Ubuntu" w:hAnsi="Ubuntu"/>
+      <w:sz w:val="20"/>
+      <w:szCs w:val="20"/>
+      <w:lang w:val="en-US"/>
+      <w14:ligatures w14:val="none"/>
+    </w:rPr>
+  </w:style>
+  <w:style w:type="character" w:customStyle="1" w:styleId="TekstprzypisukocowegoZnak">
+    <w:name w:val="Tekst przypisu końcowego Znak"/>
+    <w:basedOn w:val="Domylnaczcionkaakapitu"/>
+    <w:link w:val="Tekstprzypisukocowego"/>
+    <w:uiPriority w:val="99"/>
+    <w:rsid w:val="005233FA"/>
+    <w:rPr>
+      <w:rFonts w:ascii="Ubuntu" w:hAnsi="Ubuntu"/>
+      <w:sz w:val="20"/>
+      <w:szCs w:val="20"/>
+      <w:lang w:val="en-US"/>
+      <w14:ligatures w14:val="none"/>
+    </w:rPr>
+  </w:style>
+  <w:style w:type="table" w:styleId="Tabela-Siatka">
+    <w:name w:val="Table Grid"/>
+    <w:basedOn w:val="Standardowy"/>
+    <w:uiPriority w:val="39"/>
+    <w:rsid w:val="005233FA"/>
+    <w:pPr>
+      <w:spacing w:after="0" w:line="240" w:lineRule="auto"/>
+    </w:pPr>
+    <w:tblPr>
+      <w:tblBorders>
+        <w:top w:val="single" w:sz="4" w:space="0" w:color="auto"/>
+        <w:left w:val="single" w:sz="4" w:space="0" w:color="auto"/>
+        <w:bottom w:val="single" w:sz="4" w:space="0" w:color="auto"/>
+        <w:right w:val="single" w:sz="4" w:space="0" w:color="auto"/>
+        <w:insideH w:val="single" w:sz="4" w:space="0" w:color="auto"/>
+        <w:insideV w:val="single" w:sz="4" w:space="0" w:color="auto"/>
+      </w:tblBorders>
+    </w:tblPr>
+  </w:style>
 </w:styles>
 </file>
 

</xml_diff>